<commit_message>
basic game with music
</commit_message>
<xml_diff>
--- a/Notes.docx
+++ b/Notes.docx
@@ -6,16 +6,28 @@
       <w:pPr>
         <w:pStyle w:val="Titel"/>
         <w:jc w:val="center"/>
+        <w:rPr>
+          <w:lang w:val="en-US"/>
+        </w:rPr>
       </w:pPr>
       <w:proofErr w:type="spellStart"/>
       <w:r>
+        <w:rPr>
+          <w:lang w:val="en-US"/>
+        </w:rPr>
         <w:t>Ludum</w:t>
       </w:r>
       <w:proofErr w:type="spellEnd"/>
       <w:r>
+        <w:rPr>
+          <w:lang w:val="en-US"/>
+        </w:rPr>
         <w:t xml:space="preserve"> Dare </w:t>
       </w:r>
       <w:r>
+        <w:rPr>
+          <w:lang w:val="en-US"/>
+        </w:rPr>
         <w:t>52</w:t>
       </w:r>
     </w:p>
@@ -23,29 +35,846 @@
       <w:pPr>
         <w:pStyle w:val="Untertitel"/>
         <w:jc w:val="center"/>
-      </w:pPr>
-      <w:r>
-        <w:t>Project Name</w:t>
+        <w:rPr>
+          <w:lang w:val="en-US"/>
+        </w:rPr>
+      </w:pPr>
+      <w:r>
+        <w:rPr>
+          <w:lang w:val="en-US"/>
+        </w:rPr>
+        <w:t>It's Corn</w:t>
+      </w:r>
+      <w:r>
+        <w:rPr>
+          <w:lang w:val="en-US"/>
+        </w:rPr>
+        <w:t>!</w:t>
       </w:r>
     </w:p>
     <w:p>
       <w:pPr>
         <w:pStyle w:val="berschrift1"/>
-      </w:pPr>
+        <w:rPr>
+          <w:lang w:val="en-US"/>
+        </w:rPr>
+      </w:pPr>
+      <w:r>
+        <w:rPr>
+          <w:lang w:val="en-US"/>
+        </w:rPr>
+        <w:t>Idea</w:t>
+      </w:r>
+    </w:p>
+    <w:p>
+      <w:pPr>
+        <w:pStyle w:val="Listenabsatz"/>
+        <w:numPr>
+          <w:ilvl w:val="0"/>
+          <w:numId w:val="1"/>
+        </w:numPr>
+        <w:rPr>
+          <w:lang w:val="en-US"/>
+        </w:rPr>
+      </w:pPr>
+      <w:r>
+        <w:rPr>
+          <w:lang w:val="en-US"/>
+        </w:rPr>
+        <w:t xml:space="preserve">Big fat </w:t>
+      </w:r>
+      <w:r>
+        <w:rPr>
+          <w:lang w:val="en-US"/>
+        </w:rPr>
+        <w:t>green</w:t>
+      </w:r>
+      <w:r>
+        <w:rPr>
+          <w:lang w:val="en-US"/>
+        </w:rPr>
+        <w:t xml:space="preserve"> </w:t>
+      </w:r>
+      <w:r>
+        <w:rPr>
+          <w:lang w:val="en-US"/>
+        </w:rPr>
+        <w:t>harvest button</w:t>
+      </w:r>
+    </w:p>
+    <w:p>
+      <w:pPr>
+        <w:pStyle w:val="Listenabsatz"/>
+        <w:numPr>
+          <w:ilvl w:val="0"/>
+          <w:numId w:val="1"/>
+        </w:numPr>
+      </w:pPr>
+      <w:r>
+        <w:rPr>
+          <w:lang w:val="en-US"/>
+        </w:rPr>
+        <w:t>C</w:t>
+      </w:r>
+      <w:r>
+        <w:rPr>
+          <w:lang w:val="en-US"/>
+        </w:rPr>
+        <w:t>orn</w:t>
+      </w:r>
+      <w:r>
+        <w:rPr>
+          <w:lang w:val="en-US"/>
+        </w:rPr>
+        <w:t xml:space="preserve"> </w:t>
+      </w:r>
+      <w:r>
+        <w:rPr>
+          <w:lang w:val="en-US"/>
+        </w:rPr>
+        <w:t>gun that shoots corn</w:t>
+      </w:r>
+    </w:p>
+    <w:p>
+      <w:pPr>
+        <w:pStyle w:val="Listenabsatz"/>
+        <w:numPr>
+          <w:ilvl w:val="0"/>
+          <w:numId w:val="1"/>
+        </w:numPr>
+      </w:pPr>
+      <w:r>
+        <w:rPr>
+          <w:lang w:val="en-US"/>
+        </w:rPr>
+        <w:t>Field is fenced in enter</w:t>
+      </w:r>
+    </w:p>
+    <w:p>
+      <w:pPr>
+        <w:pStyle w:val="Listenabsatz"/>
+        <w:numPr>
+          <w:ilvl w:val="0"/>
+          <w:numId w:val="1"/>
+        </w:numPr>
+      </w:pPr>
+      <w:r>
+        <w:rPr>
+          <w:lang w:val="en-US"/>
+        </w:rPr>
+        <w:t>Birds come from every direction</w:t>
+      </w:r>
+    </w:p>
+    <w:p>
+      <w:pPr>
+        <w:pStyle w:val="Listenabsatz"/>
+        <w:numPr>
+          <w:ilvl w:val="0"/>
+          <w:numId w:val="1"/>
+        </w:numPr>
+        <w:rPr>
+          <w:lang w:val="en-US"/>
+        </w:rPr>
+      </w:pPr>
+      <w:r>
+        <w:rPr>
+          <w:lang w:val="en-US"/>
+        </w:rPr>
+        <w:t xml:space="preserve">Basic birds fly in a straight line towards the closer the closest </w:t>
+      </w:r>
+      <w:r>
+        <w:rPr>
+          <w:lang w:val="en-US"/>
+        </w:rPr>
+        <w:t>plant</w:t>
+      </w:r>
+      <w:r>
+        <w:rPr>
+          <w:lang w:val="en-US"/>
+        </w:rPr>
+        <w:t xml:space="preserve"> of that crop type</w:t>
+      </w:r>
+    </w:p>
+    <w:p>
+      <w:pPr>
+        <w:pStyle w:val="Listenabsatz"/>
+        <w:numPr>
+          <w:ilvl w:val="0"/>
+          <w:numId w:val="1"/>
+        </w:numPr>
+        <w:rPr>
+          <w:lang w:val="en-US"/>
+        </w:rPr>
+      </w:pPr>
+      <w:r>
+        <w:rPr>
+          <w:lang w:val="en-US"/>
+        </w:rPr>
+        <w:t>Bigger birds maybe Hawks have more health</w:t>
+      </w:r>
+    </w:p>
+    <w:p>
+      <w:pPr>
+        <w:pStyle w:val="Listenabsatz"/>
+        <w:numPr>
+          <w:ilvl w:val="0"/>
+          <w:numId w:val="1"/>
+        </w:numPr>
+        <w:rPr>
+          <w:lang w:val="en-US"/>
+        </w:rPr>
+      </w:pPr>
+      <w:r>
+        <w:rPr>
+          <w:lang w:val="en-US"/>
+        </w:rPr>
+        <w:t>When defeated birds blow up blow up into feathers</w:t>
+      </w:r>
+    </w:p>
+    <w:p>
+      <w:pPr>
+        <w:pStyle w:val="Listenabsatz"/>
+        <w:numPr>
+          <w:ilvl w:val="0"/>
+          <w:numId w:val="1"/>
+        </w:numPr>
+        <w:rPr>
+          <w:lang w:val="en-US"/>
+        </w:rPr>
+      </w:pPr>
+      <w:r>
+        <w:rPr>
+          <w:lang w:val="en-US"/>
+        </w:rPr>
+        <w:t>W</w:t>
+      </w:r>
+      <w:r>
+        <w:rPr>
+          <w:lang w:val="en-US"/>
+        </w:rPr>
+        <w:t>hite</w:t>
+      </w:r>
+      <w:r>
+        <w:rPr>
+          <w:lang w:val="en-US"/>
+        </w:rPr>
+        <w:t xml:space="preserve"> texture overlay effect when bird takes damage</w:t>
+      </w:r>
+    </w:p>
+    <w:p>
+      <w:pPr>
+        <w:pStyle w:val="Listenabsatz"/>
+        <w:numPr>
+          <w:ilvl w:val="0"/>
+          <w:numId w:val="1"/>
+        </w:numPr>
+        <w:rPr>
+          <w:lang w:val="en-US"/>
+        </w:rPr>
+      </w:pPr>
+      <w:r>
+        <w:rPr>
+          <w:lang w:val="en-US"/>
+        </w:rPr>
+        <w:t>Big lump of corn with knobs for each bullet you can shoot</w:t>
+      </w:r>
+    </w:p>
+    <w:p>
+      <w:pPr>
+        <w:pStyle w:val="Listenabsatz"/>
+        <w:numPr>
+          <w:ilvl w:val="0"/>
+          <w:numId w:val="1"/>
+        </w:numPr>
+        <w:rPr>
+          <w:lang w:val="en-US"/>
+        </w:rPr>
+      </w:pPr>
+      <w:r>
+        <w:rPr>
+          <w:lang w:val="en-US"/>
+        </w:rPr>
+        <w:t>Row of lumps for reloading</w:t>
+      </w:r>
+    </w:p>
+    <w:p>
+      <w:pPr>
+        <w:pStyle w:val="Listenabsatz"/>
+        <w:numPr>
+          <w:ilvl w:val="0"/>
+          <w:numId w:val="1"/>
+        </w:numPr>
+        <w:rPr>
+          <w:lang w:val="en-US"/>
+        </w:rPr>
+      </w:pPr>
+      <w:r>
+        <w:rPr>
+          <w:lang w:val="en-US"/>
+        </w:rPr>
+        <w:t xml:space="preserve">Unused knobs are lost when we when </w:t>
+      </w:r>
+      <w:r>
+        <w:rPr>
+          <w:lang w:val="en-US"/>
+        </w:rPr>
+        <w:t>re</w:t>
+      </w:r>
+      <w:r>
+        <w:rPr>
+          <w:lang w:val="en-US"/>
+        </w:rPr>
+        <w:t>loading early enter</w:t>
+      </w:r>
+    </w:p>
+    <w:p>
+      <w:pPr>
+        <w:pStyle w:val="Listenabsatz"/>
+        <w:numPr>
+          <w:ilvl w:val="0"/>
+          <w:numId w:val="1"/>
+        </w:numPr>
+        <w:rPr>
+          <w:lang w:val="en-US"/>
+        </w:rPr>
+      </w:pPr>
+      <w:r>
+        <w:rPr>
+          <w:lang w:val="en-US"/>
+        </w:rPr>
+        <w:t xml:space="preserve">Reloading takes a few seconds </w:t>
+      </w:r>
+    </w:p>
+    <w:p>
+      <w:pPr>
+        <w:pStyle w:val="Listenabsatz"/>
+        <w:numPr>
+          <w:ilvl w:val="0"/>
+          <w:numId w:val="1"/>
+        </w:numPr>
+        <w:rPr>
+          <w:lang w:val="en-US"/>
+        </w:rPr>
+      </w:pPr>
+      <w:proofErr w:type="gramStart"/>
+      <w:r>
+        <w:rPr>
+          <w:lang w:val="en-US"/>
+        </w:rPr>
+        <w:t>8 bit</w:t>
+      </w:r>
+      <w:proofErr w:type="gramEnd"/>
+      <w:r>
+        <w:rPr>
+          <w:lang w:val="en-US"/>
+        </w:rPr>
+        <w:t xml:space="preserve"> </w:t>
+      </w:r>
+      <w:r>
+        <w:rPr>
+          <w:lang w:val="en-US"/>
+        </w:rPr>
+        <w:t>corn</w:t>
+      </w:r>
+      <w:r>
+        <w:rPr>
+          <w:lang w:val="en-US"/>
+        </w:rPr>
+        <w:t xml:space="preserve"> song as background music</w:t>
+      </w:r>
+    </w:p>
+    <w:p>
+      <w:pPr>
+        <w:pStyle w:val="Listenabsatz"/>
+        <w:numPr>
+          <w:ilvl w:val="0"/>
+          <w:numId w:val="1"/>
+        </w:numPr>
+        <w:rPr>
+          <w:lang w:val="en-US"/>
+        </w:rPr>
+      </w:pPr>
+      <w:r>
+        <w:rPr>
+          <w:lang w:val="en-US"/>
+        </w:rPr>
+        <w:t xml:space="preserve">Map zooms out and expand through the levels </w:t>
+      </w:r>
+    </w:p>
+    <w:p>
+      <w:pPr>
+        <w:pStyle w:val="Listenabsatz"/>
+        <w:numPr>
+          <w:ilvl w:val="0"/>
+          <w:numId w:val="1"/>
+        </w:numPr>
+        <w:rPr>
+          <w:lang w:val="en-US"/>
+        </w:rPr>
+      </w:pPr>
+      <w:r>
+        <w:rPr>
+          <w:lang w:val="en-US"/>
+        </w:rPr>
+        <w:t xml:space="preserve">Scarecrows can be planted to slow birds down </w:t>
+      </w:r>
+    </w:p>
+    <w:p>
+      <w:pPr>
+        <w:pStyle w:val="Listenabsatz"/>
+        <w:numPr>
+          <w:ilvl w:val="0"/>
+          <w:numId w:val="1"/>
+        </w:numPr>
+        <w:rPr>
+          <w:lang w:val="en-US"/>
+        </w:rPr>
+      </w:pPr>
+      <w:r>
+        <w:rPr>
+          <w:lang w:val="en-US"/>
+        </w:rPr>
+        <w:t>P</w:t>
+      </w:r>
+      <w:r>
+        <w:rPr>
+          <w:lang w:val="en-US"/>
+        </w:rPr>
+        <w:t>ulsating</w:t>
+      </w:r>
+      <w:r>
+        <w:rPr>
+          <w:lang w:val="en-US"/>
+        </w:rPr>
+        <w:t xml:space="preserve"> ring effect around scarecrows</w:t>
+      </w:r>
+    </w:p>
+    <w:p>
+      <w:pPr>
+        <w:pStyle w:val="Listenabsatz"/>
+        <w:numPr>
+          <w:ilvl w:val="0"/>
+          <w:numId w:val="1"/>
+        </w:numPr>
+        <w:rPr>
+          <w:lang w:val="en-US"/>
+        </w:rPr>
+      </w:pPr>
+      <w:r>
+        <w:rPr>
+          <w:lang w:val="en-US"/>
+        </w:rPr>
+        <w:t xml:space="preserve">They get placed with a keypress add the </w:t>
+      </w:r>
+      <w:proofErr w:type="gramStart"/>
+      <w:r>
+        <w:rPr>
+          <w:lang w:val="en-US"/>
+        </w:rPr>
+        <w:t>players</w:t>
+      </w:r>
+      <w:proofErr w:type="gramEnd"/>
+      <w:r>
+        <w:rPr>
+          <w:lang w:val="en-US"/>
+        </w:rPr>
+        <w:t xml:space="preserve"> position </w:t>
+      </w:r>
+    </w:p>
+    <w:p>
+      <w:pPr>
+        <w:pStyle w:val="Listenabsatz"/>
+        <w:numPr>
+          <w:ilvl w:val="0"/>
+          <w:numId w:val="1"/>
+        </w:numPr>
+        <w:rPr>
+          <w:lang w:val="en-US"/>
+        </w:rPr>
+      </w:pPr>
+      <w:r>
+        <w:rPr>
+          <w:lang w:val="en-US"/>
+        </w:rPr>
+        <w:t>The oldest scarecrow is removed when placing a new one and none are remaining</w:t>
+      </w:r>
+    </w:p>
+    <w:p>
+      <w:pPr>
+        <w:pStyle w:val="Listenabsatz"/>
+        <w:numPr>
+          <w:ilvl w:val="0"/>
+          <w:numId w:val="1"/>
+        </w:numPr>
+        <w:rPr>
+          <w:lang w:val="en-US"/>
+        </w:rPr>
+      </w:pPr>
+      <w:r>
+        <w:rPr>
+          <w:lang w:val="en-US"/>
+        </w:rPr>
+        <w:t xml:space="preserve">Upgrades at the end of the level can be more </w:t>
+      </w:r>
       <w:proofErr w:type="spellStart"/>
       <w:r>
-        <w:t>Idea</w:t>
+        <w:rPr>
+          <w:lang w:val="en-US"/>
+        </w:rPr>
+        <w:t>scarecrowse</w:t>
       </w:r>
       <w:proofErr w:type="spellEnd"/>
-    </w:p>
-    <w:p>
-      <w:pPr>
-        <w:pStyle w:val="Listenabsatz"/>
-        <w:numPr>
-          <w:ilvl w:val="0"/>
-          <w:numId w:val="1"/>
-        </w:numPr>
-      </w:pPr>
+      <w:r>
+        <w:rPr>
+          <w:lang w:val="en-US"/>
+        </w:rPr>
+        <w:t>, gene modified larger co</w:t>
+      </w:r>
+      <w:r>
+        <w:rPr>
+          <w:lang w:val="en-US"/>
+        </w:rPr>
+        <w:t>r</w:t>
+      </w:r>
+      <w:r>
+        <w:rPr>
+          <w:lang w:val="en-US"/>
+        </w:rPr>
+        <w:t xml:space="preserve">n, </w:t>
+      </w:r>
+      <w:proofErr w:type="gramStart"/>
+      <w:r>
+        <w:rPr>
+          <w:lang w:val="en-US"/>
+        </w:rPr>
+        <w:t>Large</w:t>
+      </w:r>
+      <w:proofErr w:type="gramEnd"/>
+      <w:r>
+        <w:rPr>
+          <w:lang w:val="en-US"/>
+        </w:rPr>
+        <w:t xml:space="preserve"> belt </w:t>
+      </w:r>
+      <w:r>
+        <w:rPr>
+          <w:lang w:val="en-US"/>
+        </w:rPr>
+        <w:t>to</w:t>
+      </w:r>
+      <w:r>
+        <w:rPr>
+          <w:lang w:val="en-US"/>
+        </w:rPr>
+        <w:t xml:space="preserve"> store more lumps, </w:t>
+      </w:r>
+      <w:r>
+        <w:rPr>
+          <w:lang w:val="en-US"/>
+        </w:rPr>
+        <w:t>faster movement speed</w:t>
+      </w:r>
+      <w:r>
+        <w:rPr>
+          <w:lang w:val="en-US"/>
+        </w:rPr>
+        <w:t xml:space="preserve">, </w:t>
+      </w:r>
+      <w:proofErr w:type="spellStart"/>
+      <w:r>
+        <w:rPr>
+          <w:lang w:val="en-US"/>
+        </w:rPr>
+        <w:t>multishot</w:t>
+      </w:r>
+      <w:proofErr w:type="spellEnd"/>
+      <w:r>
+        <w:rPr>
+          <w:lang w:val="en-US"/>
+        </w:rPr>
+        <w:t xml:space="preserve">, </w:t>
+      </w:r>
+      <w:r>
+        <w:rPr>
+          <w:lang w:val="en-US"/>
+        </w:rPr>
+        <w:t>fast</w:t>
+      </w:r>
+      <w:r>
+        <w:rPr>
+          <w:lang w:val="en-US"/>
+        </w:rPr>
+        <w:t>er</w:t>
+      </w:r>
+      <w:r>
+        <w:rPr>
+          <w:lang w:val="en-US"/>
+        </w:rPr>
+        <w:t xml:space="preserve"> bullet speed</w:t>
+      </w:r>
+      <w:r>
+        <w:rPr>
+          <w:lang w:val="en-US"/>
+        </w:rPr>
+        <w:t xml:space="preserve">, </w:t>
+      </w:r>
+      <w:r>
+        <w:rPr>
+          <w:lang w:val="en-US"/>
+        </w:rPr>
+        <w:t>higher bullet range</w:t>
+      </w:r>
+      <w:r>
+        <w:rPr>
+          <w:lang w:val="en-US"/>
+        </w:rPr>
+        <w:t xml:space="preserve">, </w:t>
+      </w:r>
+      <w:r>
+        <w:rPr>
+          <w:lang w:val="en-US"/>
+        </w:rPr>
+        <w:t>higher bullet damage</w:t>
+      </w:r>
+    </w:p>
+    <w:p>
+      <w:pPr>
+        <w:pStyle w:val="Listenabsatz"/>
+        <w:numPr>
+          <w:ilvl w:val="0"/>
+          <w:numId w:val="1"/>
+        </w:numPr>
+        <w:rPr>
+          <w:lang w:val="en-US"/>
+        </w:rPr>
+      </w:pPr>
+      <w:r>
+        <w:rPr>
+          <w:lang w:val="en-US"/>
+        </w:rPr>
+        <w:t xml:space="preserve">The further an upgrade is behind the more likely it is </w:t>
+      </w:r>
+      <w:r>
+        <w:rPr>
+          <w:lang w:val="en-US"/>
+        </w:rPr>
+        <w:t>to be shown</w:t>
+      </w:r>
+      <w:r>
+        <w:rPr>
+          <w:lang w:val="en-US"/>
+        </w:rPr>
+        <w:t xml:space="preserve"> as an option</w:t>
+      </w:r>
+    </w:p>
+    <w:p>
+      <w:pPr>
+        <w:pStyle w:val="Listenabsatz"/>
+        <w:numPr>
+          <w:ilvl w:val="0"/>
+          <w:numId w:val="1"/>
+        </w:numPr>
+        <w:rPr>
+          <w:lang w:val="en-US"/>
+        </w:rPr>
+      </w:pPr>
+      <w:r>
+        <w:rPr>
+          <w:lang w:val="en-US"/>
+        </w:rPr>
+        <w:t>Birds f</w:t>
+      </w:r>
+      <w:r>
+        <w:rPr>
+          <w:lang w:val="en-US"/>
+        </w:rPr>
+        <w:t>l</w:t>
+      </w:r>
+      <w:r>
+        <w:rPr>
+          <w:lang w:val="en-US"/>
+        </w:rPr>
+        <w:t xml:space="preserve">ee from the player when he gets to close </w:t>
+      </w:r>
+      <w:r>
+        <w:rPr>
+          <w:lang w:val="en-US"/>
+        </w:rPr>
+        <w:t>(as fast as the player moves to keep their distance)</w:t>
+      </w:r>
+    </w:p>
+    <w:p>
+      <w:pPr>
+        <w:pStyle w:val="Listenabsatz"/>
+        <w:numPr>
+          <w:ilvl w:val="0"/>
+          <w:numId w:val="1"/>
+        </w:numPr>
+        <w:rPr>
+          <w:lang w:val="en-US"/>
+        </w:rPr>
+      </w:pPr>
+      <w:r>
+        <w:rPr>
+          <w:lang w:val="en-US"/>
+        </w:rPr>
+        <w:t>corn moves in the wind</w:t>
+      </w:r>
+      <w:r>
+        <w:rPr>
+          <w:lang w:val="en-US"/>
+        </w:rPr>
+        <w:t xml:space="preserve">, </w:t>
+      </w:r>
+      <w:r>
+        <w:rPr>
+          <w:lang w:val="en-US"/>
+        </w:rPr>
+        <w:t>move head separate from leaves</w:t>
+      </w:r>
+      <w:r>
+        <w:rPr>
+          <w:lang w:val="en-US"/>
+        </w:rPr>
+        <w:t xml:space="preserve"> </w:t>
+      </w:r>
+      <w:r>
+        <w:rPr>
+          <w:lang w:val="en-US"/>
+        </w:rPr>
+        <w:t>(stronger&amp;&amp;delayed)</w:t>
+      </w:r>
+    </w:p>
+    <w:p>
+      <w:pPr>
+        <w:pStyle w:val="Listenabsatz"/>
+        <w:numPr>
+          <w:ilvl w:val="0"/>
+          <w:numId w:val="1"/>
+        </w:numPr>
+        <w:rPr>
+          <w:lang w:val="en-US"/>
+        </w:rPr>
+      </w:pPr>
+      <w:r>
+        <w:rPr>
+          <w:lang w:val="en-US"/>
+        </w:rPr>
+        <w:t>sell button to turn corn into money</w:t>
+      </w:r>
+    </w:p>
+    <w:p>
+      <w:pPr>
+        <w:pStyle w:val="Listenabsatz"/>
+        <w:numPr>
+          <w:ilvl w:val="0"/>
+          <w:numId w:val="1"/>
+        </w:numPr>
+        <w:rPr>
+          <w:lang w:val="en-US"/>
+        </w:rPr>
+      </w:pPr>
+      <w:r>
+        <w:rPr>
+          <w:lang w:val="en-US"/>
+        </w:rPr>
+        <w:t>spawn</w:t>
+      </w:r>
+      <w:r>
+        <w:rPr>
+          <w:lang w:val="en-US"/>
+        </w:rPr>
+        <w:t xml:space="preserve"> Corn </w:t>
+      </w:r>
+      <w:r>
+        <w:rPr>
+          <w:lang w:val="en-US"/>
+        </w:rPr>
+        <w:t>randomly with minimum distance between each other</w:t>
+      </w:r>
+      <w:r>
+        <w:rPr>
+          <w:lang w:val="en-US"/>
+        </w:rPr>
+        <w:t xml:space="preserve"> </w:t>
+      </w:r>
+      <w:r>
+        <w:rPr>
+          <w:lang w:val="en-US"/>
+        </w:rPr>
+        <w:t>(rotated randomly?)</w:t>
+      </w:r>
+    </w:p>
+    <w:p>
+      <w:pPr>
+        <w:pStyle w:val="berschrift1"/>
+        <w:rPr>
+          <w:lang w:val="en-US"/>
+        </w:rPr>
+      </w:pPr>
+      <w:r>
+        <w:rPr>
+          <w:lang w:val="en-US"/>
+        </w:rPr>
+        <w:t>D</w:t>
+      </w:r>
+      <w:r>
+        <w:rPr>
+          <w:lang w:val="en-US"/>
+        </w:rPr>
+        <w:t>ialog</w:t>
+      </w:r>
+    </w:p>
+    <w:p>
+      <w:pPr>
+        <w:rPr>
+          <w:lang w:val="en-US"/>
+        </w:rPr>
+      </w:pPr>
+      <w:r>
+        <w:rPr>
+          <w:lang w:val="en-US"/>
+        </w:rPr>
+        <w:t>What is this?</w:t>
+      </w:r>
+    </w:p>
+    <w:p>
+      <w:pPr>
+        <w:rPr>
+          <w:lang w:val="en-US"/>
+        </w:rPr>
+      </w:pPr>
+      <w:r>
+        <w:rPr>
+          <w:lang w:val="en-US"/>
+        </w:rPr>
+        <w:t xml:space="preserve">It’s </w:t>
+      </w:r>
+      <w:r>
+        <w:rPr>
+          <w:lang w:val="en-US"/>
+        </w:rPr>
+        <w:t>C</w:t>
+      </w:r>
+      <w:r>
+        <w:rPr>
+          <w:lang w:val="en-US"/>
+        </w:rPr>
+        <w:t>orn!</w:t>
+      </w:r>
+    </w:p>
+    <w:p>
+      <w:pPr>
+        <w:rPr>
+          <w:lang w:val="en-US"/>
+        </w:rPr>
+      </w:pPr>
+      <w:r>
+        <w:rPr>
+          <w:lang w:val="en-US"/>
+        </w:rPr>
+        <w:t>Go and protect it!</w:t>
+      </w:r>
     </w:p>
     <w:sectPr>
       <w:pgSz w:w="11906" w:h="16838"/>
@@ -75,7 +904,7 @@
         <w:rFonts w:ascii="Symbol" w:hAnsi="Symbol" w:hint="default"/>
       </w:rPr>
     </w:lvl>
-    <w:lvl w:ilvl="1" w:tplc="04070003" w:tentative="1">
+    <w:lvl w:ilvl="1" w:tplc="04070003">
       <w:start w:val="1"/>
       <w:numFmt w:val="bullet"/>
       <w:lvlText w:val="o"/>

</xml_diff>